<commit_message>
[Testing] Finished system tests 15-28.
</commit_message>
<xml_diff>
--- a/PackScheduler/project_docs/CSC216_L7_BBTP.docx
+++ b/PackScheduler/project_docs/CSC216_L7_BBTP.docx
@@ -1743,25 +1743,7 @@
               <w:rPr>
                 <w:b/>
               </w:rPr>
-              <w:t xml:space="preserve">A popup message appears with the text “Invalid </w:t>
-            </w:r>
-            <w:r>
-              <w:rPr>
-                <w:b/>
-              </w:rPr>
-              <w:t>last</w:t>
-            </w:r>
-            <w:r>
-              <w:rPr>
-                <w:b/>
-              </w:rPr>
-              <w:t xml:space="preserve"> name”. The field text boxes still contain the entered text</w:t>
-            </w:r>
-            <w:r>
-              <w:rPr>
-                <w:b/>
-              </w:rPr>
-              <w:t>.</w:t>
+              <w:t>A popup message appears with the text “Invalid last name”. The field text boxes still contain the entered text.</w:t>
             </w:r>
           </w:p>
         </w:tc>
@@ -2133,25 +2115,7 @@
               <w:rPr>
                 <w:b/>
               </w:rPr>
-              <w:t xml:space="preserve">A popup message appears with the text “Invalid </w:t>
-            </w:r>
-            <w:r>
-              <w:rPr>
-                <w:b/>
-              </w:rPr>
-              <w:t>id</w:t>
-            </w:r>
-            <w:r>
-              <w:rPr>
-                <w:b/>
-              </w:rPr>
-              <w:t>”. The field text boxes still contain the entered text</w:t>
-            </w:r>
-            <w:r>
-              <w:rPr>
-                <w:b/>
-              </w:rPr>
-              <w:t>.</w:t>
+              <w:t>A popup message appears with the text “Invalid id”. The field text boxes still contain the entered text.</w:t>
             </w:r>
           </w:p>
         </w:tc>
@@ -3331,19 +3295,7 @@
               <w:rPr>
                 <w:b/>
               </w:rPr>
-              <w:t>A popup message appears with the text “</w:t>
-            </w:r>
-            <w:r>
-              <w:rPr>
-                <w:b/>
-              </w:rPr>
-              <w:t>Passwords do not match</w:t>
-            </w:r>
-            <w:r>
-              <w:rPr>
-                <w:b/>
-              </w:rPr>
-              <w:t>”. The field text boxes still contain the entered text</w:t>
+              <w:t>A popup message appears with the text “Passwords do not match”. The field text boxes still contain the entered text</w:t>
             </w:r>
             <w:r>
               <w:rPr>
@@ -5409,6 +5361,12 @@
                 <w:b/>
               </w:rPr>
             </w:pPr>
+            <w:r>
+              <w:rPr>
+                <w:b/>
+              </w:rPr>
+              <w:t>An error message appears saying “No student selected.”</w:t>
+            </w:r>
           </w:p>
         </w:tc>
       </w:tr>
@@ -5597,6 +5555,12 @@
                 <w:b/>
               </w:rPr>
             </w:pPr>
+            <w:r>
+              <w:rPr>
+                <w:b/>
+              </w:rPr>
+              <w:t>After clicking remove student, the student “Shannon Hansen” is removed, the list is still sorted in alphabetical order with Athea Hicks following the student “Emerald Frost”.</w:t>
+            </w:r>
           </w:p>
         </w:tc>
       </w:tr>
@@ -5771,6 +5735,12 @@
                 <w:b/>
               </w:rPr>
             </w:pPr>
+            <w:r>
+              <w:rPr>
+                <w:b/>
+              </w:rPr>
+              <w:t xml:space="preserve">After clicking remove student, the student “Melvin Acevedo” was removed from the directory and the student “Demetrius Austin” is now in the front of the directory. </w:t>
+            </w:r>
           </w:p>
         </w:tc>
       </w:tr>
@@ -5945,6 +5915,12 @@
                 <w:b/>
               </w:rPr>
             </w:pPr>
+            <w:r>
+              <w:rPr>
+                <w:b/>
+              </w:rPr>
+              <w:t>After clicking “Remove Student”, the student Patience Wilkins was removed from the directory and Griffith Stone is now the last in the directory.</w:t>
+            </w:r>
           </w:p>
         </w:tc>
       </w:tr>
@@ -6203,6 +6179,12 @@
                 <w:b/>
               </w:rPr>
             </w:pPr>
+            <w:r>
+              <w:rPr>
+                <w:b/>
+              </w:rPr>
+              <w:t>After clicking “Save Student Directory”, the file was named t19_student_directory.txt. It has the contents of all the student with their name, id, and more.</w:t>
+            </w:r>
           </w:p>
         </w:tc>
       </w:tr>
@@ -6356,6 +6338,12 @@
                 <w:b/>
               </w:rPr>
             </w:pPr>
+            <w:r>
+              <w:rPr>
+                <w:b/>
+              </w:rPr>
+              <w:t>After clicking New Student Directory, an empty student directory was shown.</w:t>
+            </w:r>
           </w:p>
         </w:tc>
       </w:tr>
@@ -6724,6 +6712,12 @@
                 <w:b/>
               </w:rPr>
             </w:pPr>
+            <w:r>
+              <w:rPr>
+                <w:b/>
+              </w:rPr>
+              <w:t>After clicking add student and entering the info, Patience Wilkins was added to the Student Directory.</w:t>
+            </w:r>
           </w:p>
         </w:tc>
       </w:tr>
@@ -6868,6 +6862,26 @@
                 <w:b/>
               </w:rPr>
             </w:pPr>
+            <w:r>
+              <w:rPr>
+                <w:b/>
+              </w:rPr>
+              <w:t xml:space="preserve">After clicking Course Catalog, </w:t>
+            </w:r>
+            <w:proofErr w:type="gramStart"/>
+            <w:r>
+              <w:rPr>
+                <w:b/>
+              </w:rPr>
+              <w:t>all of</w:t>
+            </w:r>
+            <w:proofErr w:type="gramEnd"/>
+            <w:r>
+              <w:rPr>
+                <w:b/>
+              </w:rPr>
+              <w:t xml:space="preserve"> the Course Catalog information was revealed and displayed.</w:t>
+            </w:r>
           </w:p>
         </w:tc>
       </w:tr>
@@ -7056,6 +7070,12 @@
                 <w:b/>
               </w:rPr>
             </w:pPr>
+            <w:r>
+              <w:rPr>
+                <w:b/>
+              </w:rPr>
+              <w:t>After selecting the test files and clicking select, there are total of 13 courses that are displayed.</w:t>
+            </w:r>
           </w:p>
         </w:tc>
       </w:tr>
@@ -7448,6 +7468,12 @@
                 <w:b/>
               </w:rPr>
             </w:pPr>
+            <w:r>
+              <w:rPr>
+                <w:b/>
+              </w:rPr>
+              <w:t>After clicking Add Course and OK, an error message appears saying “Invalid course name” due to the course name entry being blank.</w:t>
+            </w:r>
           </w:p>
         </w:tc>
       </w:tr>
@@ -7840,6 +7866,48 @@
                 <w:b/>
               </w:rPr>
             </w:pPr>
+            <w:r>
+              <w:rPr>
+                <w:b/>
+              </w:rPr>
+              <w:t xml:space="preserve">After clicking Add Course and OK, an error message appears saying “Invalid </w:t>
+            </w:r>
+            <w:r>
+              <w:rPr>
+                <w:b/>
+              </w:rPr>
+              <w:t>title</w:t>
+            </w:r>
+            <w:r>
+              <w:rPr>
+                <w:b/>
+              </w:rPr>
+              <w:t xml:space="preserve"> name” due to the </w:t>
+            </w:r>
+            <w:r>
+              <w:rPr>
+                <w:b/>
+              </w:rPr>
+              <w:t>course</w:t>
+            </w:r>
+            <w:r>
+              <w:rPr>
+                <w:b/>
+              </w:rPr>
+              <w:t xml:space="preserve"> </w:t>
+            </w:r>
+            <w:r>
+              <w:rPr>
+                <w:b/>
+              </w:rPr>
+              <w:t>title</w:t>
+            </w:r>
+            <w:r>
+              <w:rPr>
+                <w:b/>
+              </w:rPr>
+              <w:t xml:space="preserve"> entry being blank.</w:t>
+            </w:r>
           </w:p>
         </w:tc>
       </w:tr>
@@ -8232,6 +8300,36 @@
                 <w:b/>
               </w:rPr>
             </w:pPr>
+            <w:r>
+              <w:rPr>
+                <w:b/>
+              </w:rPr>
+              <w:t xml:space="preserve">After clicking Add Course and OK, an error message appears saying “Invalid </w:t>
+            </w:r>
+            <w:r>
+              <w:rPr>
+                <w:b/>
+              </w:rPr>
+              <w:t>section number</w:t>
+            </w:r>
+            <w:r>
+              <w:rPr>
+                <w:b/>
+              </w:rPr>
+              <w:t xml:space="preserve">” due to the course </w:t>
+            </w:r>
+            <w:r>
+              <w:rPr>
+                <w:b/>
+              </w:rPr>
+              <w:t>section</w:t>
+            </w:r>
+            <w:r>
+              <w:rPr>
+                <w:b/>
+              </w:rPr>
+              <w:t xml:space="preserve"> entry being blank.</w:t>
+            </w:r>
           </w:p>
         </w:tc>
       </w:tr>
@@ -8630,6 +8728,30 @@
                 <w:b/>
               </w:rPr>
             </w:pPr>
+            <w:r>
+              <w:rPr>
+                <w:b/>
+              </w:rPr>
+              <w:t xml:space="preserve">After clicking Add Course and OK, an error message appears saying “Invalid </w:t>
+            </w:r>
+            <w:r>
+              <w:rPr>
+                <w:b/>
+              </w:rPr>
+              <w:t>section number</w:t>
+            </w:r>
+            <w:r>
+              <w:rPr>
+                <w:b/>
+              </w:rPr>
+              <w:t xml:space="preserve">” due to the course </w:t>
+            </w:r>
+            <w:r>
+              <w:rPr>
+                <w:b/>
+              </w:rPr>
+              <w:t>section being too short.</w:t>
+            </w:r>
           </w:p>
         </w:tc>
       </w:tr>
@@ -9028,6 +9150,56 @@
                 <w:b/>
               </w:rPr>
             </w:pPr>
+            <w:r>
+              <w:rPr>
+                <w:b/>
+              </w:rPr>
+              <w:t xml:space="preserve">After clicking Add Course and OK, an error message appears saying “Invalid </w:t>
+            </w:r>
+            <w:r>
+              <w:rPr>
+                <w:b/>
+              </w:rPr>
+              <w:t xml:space="preserve">section </w:t>
+            </w:r>
+            <w:proofErr w:type="spellStart"/>
+            <w:r>
+              <w:rPr>
+                <w:b/>
+              </w:rPr>
+              <w:t>numer</w:t>
+            </w:r>
+            <w:proofErr w:type="spellEnd"/>
+            <w:r>
+              <w:rPr>
+                <w:b/>
+              </w:rPr>
+              <w:t xml:space="preserve">” due to the course </w:t>
+            </w:r>
+            <w:r>
+              <w:rPr>
+                <w:b/>
+              </w:rPr>
+              <w:t>section</w:t>
+            </w:r>
+            <w:r>
+              <w:rPr>
+                <w:b/>
+              </w:rPr>
+              <w:t xml:space="preserve"> entry being </w:t>
+            </w:r>
+            <w:r>
+              <w:rPr>
+                <w:b/>
+              </w:rPr>
+              <w:t>too long</w:t>
+            </w:r>
+            <w:r>
+              <w:rPr>
+                <w:b/>
+              </w:rPr>
+              <w:t>.</w:t>
+            </w:r>
           </w:p>
         </w:tc>
       </w:tr>

</xml_diff>